<commit_message>
add more infor about the bash commands used
</commit_message>
<xml_diff>
--- a/bericht/Unterrichtsprojektbericht.docx
+++ b/bericht/Unterrichtsprojektbericht.docx
@@ -23,7 +23,7 @@
           <w:szCs w:val="24"/>
         </w:rPr>
         <w:drawing>
-          <wp:anchor distT="0" distB="0" distL="114300" distR="114300" simplePos="0" relativeHeight="251657728" behindDoc="0" locked="0" layoutInCell="1" allowOverlap="1" wp14:anchorId="15FAE7EC" wp14:editId="609FA853">
+          <wp:anchor distT="0" distB="0" distL="114300" distR="114300" simplePos="0" relativeHeight="251657728" behindDoc="0" locked="0" layoutInCell="1" allowOverlap="1" wp14:anchorId="15FAE7EC" wp14:editId="7B08186D">
             <wp:simplePos x="0" y="0"/>
             <wp:positionH relativeFrom="column">
               <wp:posOffset>3677920</wp:posOffset>
@@ -4116,8 +4116,11 @@
     <w:p>
       <w:pPr>
         <w:pStyle w:val="Default"/>
+        <w:numPr>
+          <w:ilvl w:val="0"/>
+          <w:numId w:val="21"/>
+        </w:numPr>
         <w:spacing w:line="276" w:lineRule="auto"/>
-        <w:ind w:firstLine="708"/>
         <w:jc w:val="both"/>
         <w:rPr>
           <w:rFonts w:ascii="Times New Roman" w:hAnsi="Times New Roman" w:cs="Times New Roman"/>
@@ -4131,7 +4134,364 @@
           <w:sz w:val="24"/>
           <w:szCs w:val="24"/>
         </w:rPr>
-        <w:t>[Freier Text]</w:t>
+        <w:t>Am Anfang habe ich die Ergebnisse der Umfrage kurz vorgestellt und einige Frage</w:t>
+      </w:r>
+      <w:r>
+        <w:rPr>
+          <w:rFonts w:ascii="Times New Roman" w:hAnsi="Times New Roman" w:cs="Times New Roman"/>
+          <w:sz w:val="24"/>
+          <w:szCs w:val="24"/>
+        </w:rPr>
+        <w:t>n</w:t>
+      </w:r>
+      <w:r>
+        <w:rPr>
+          <w:rFonts w:ascii="Times New Roman" w:hAnsi="Times New Roman" w:cs="Times New Roman"/>
+          <w:sz w:val="24"/>
+          <w:szCs w:val="24"/>
+        </w:rPr>
+        <w:t xml:space="preserve"> ausführlich erklärt.</w:t>
+      </w:r>
+    </w:p>
+    <w:p>
+      <w:pPr>
+        <w:pStyle w:val="Default"/>
+        <w:numPr>
+          <w:ilvl w:val="0"/>
+          <w:numId w:val="21"/>
+        </w:numPr>
+        <w:spacing w:line="276" w:lineRule="auto"/>
+        <w:jc w:val="both"/>
+        <w:rPr>
+          <w:rFonts w:ascii="Times New Roman" w:hAnsi="Times New Roman" w:cs="Times New Roman"/>
+          <w:sz w:val="24"/>
+          <w:szCs w:val="24"/>
+        </w:rPr>
+      </w:pPr>
+      <w:r>
+        <w:rPr>
+          <w:rFonts w:ascii="Times New Roman" w:hAnsi="Times New Roman" w:cs="Times New Roman"/>
+          <w:sz w:val="24"/>
+          <w:szCs w:val="24"/>
+        </w:rPr>
+        <w:t>Im Anschluss</w:t>
+      </w:r>
+      <w:r>
+        <w:rPr>
+          <w:rFonts w:ascii="Times New Roman" w:hAnsi="Times New Roman" w:cs="Times New Roman"/>
+          <w:sz w:val="24"/>
+          <w:szCs w:val="24"/>
+        </w:rPr>
+        <w:t xml:space="preserve"> habe ich die Gliederung meines Projekts erläutert und wie die Sitzung ablaufen soll. </w:t>
+      </w:r>
+    </w:p>
+    <w:p>
+      <w:pPr>
+        <w:pStyle w:val="Default"/>
+        <w:numPr>
+          <w:ilvl w:val="0"/>
+          <w:numId w:val="21"/>
+        </w:numPr>
+        <w:spacing w:line="276" w:lineRule="auto"/>
+        <w:jc w:val="both"/>
+        <w:rPr>
+          <w:rFonts w:ascii="Times New Roman" w:hAnsi="Times New Roman" w:cs="Times New Roman"/>
+          <w:sz w:val="24"/>
+          <w:szCs w:val="24"/>
+        </w:rPr>
+      </w:pPr>
+      <w:r>
+        <w:rPr>
+          <w:rFonts w:ascii="Times New Roman" w:hAnsi="Times New Roman" w:cs="Times New Roman"/>
+          <w:sz w:val="24"/>
+          <w:szCs w:val="24"/>
+        </w:rPr>
+        <w:t>Dann habe ich bei Teil 1 und Teil 2 alle notwendige Punkt erklärt. Dazu gab es pro Teil ein</w:t>
+      </w:r>
+      <w:r>
+        <w:rPr>
+          <w:rFonts w:ascii="Times New Roman" w:hAnsi="Times New Roman" w:cs="Times New Roman"/>
+          <w:sz w:val="24"/>
+          <w:szCs w:val="24"/>
+        </w:rPr>
+        <w:t xml:space="preserve"> Quiz</w:t>
+      </w:r>
+      <w:r>
+        <w:rPr>
+          <w:rFonts w:ascii="Times New Roman" w:hAnsi="Times New Roman" w:cs="Times New Roman"/>
+          <w:sz w:val="24"/>
+          <w:szCs w:val="24"/>
+        </w:rPr>
+        <w:t xml:space="preserve">. Aus zeitlichen Gründen </w:t>
+      </w:r>
+      <w:r>
+        <w:rPr>
+          <w:rFonts w:ascii="Times New Roman" w:hAnsi="Times New Roman" w:cs="Times New Roman"/>
+          <w:sz w:val="24"/>
+          <w:szCs w:val="24"/>
+        </w:rPr>
+        <w:t>habe ich</w:t>
+      </w:r>
+      <w:r>
+        <w:rPr>
+          <w:rFonts w:ascii="Times New Roman" w:hAnsi="Times New Roman" w:cs="Times New Roman"/>
+          <w:sz w:val="24"/>
+          <w:szCs w:val="24"/>
+        </w:rPr>
+        <w:t xml:space="preserve"> das Quiz bei Teil 3 weggelassen</w:t>
+      </w:r>
+      <w:r>
+        <w:rPr>
+          <w:rFonts w:ascii="Times New Roman" w:hAnsi="Times New Roman" w:cs="Times New Roman"/>
+          <w:sz w:val="24"/>
+          <w:szCs w:val="24"/>
+        </w:rPr>
+        <w:t>, denn</w:t>
+      </w:r>
+      <w:r>
+        <w:rPr>
+          <w:rFonts w:ascii="Times New Roman" w:hAnsi="Times New Roman" w:cs="Times New Roman"/>
+          <w:sz w:val="24"/>
+          <w:szCs w:val="24"/>
+        </w:rPr>
+        <w:t xml:space="preserve"> die Abschnitte</w:t>
+      </w:r>
+      <w:r>
+        <w:rPr>
+          <w:rFonts w:ascii="Times New Roman" w:hAnsi="Times New Roman" w:cs="Times New Roman"/>
+          <w:sz w:val="24"/>
+          <w:szCs w:val="24"/>
+        </w:rPr>
+        <w:t xml:space="preserve"> Teil 1 – 3 waren notwendig, um Teil 4 zu verstehen. </w:t>
+      </w:r>
+      <w:r>
+        <w:rPr>
+          <w:rFonts w:ascii="Times New Roman" w:hAnsi="Times New Roman" w:cs="Times New Roman"/>
+          <w:sz w:val="24"/>
+          <w:szCs w:val="24"/>
+        </w:rPr>
+        <w:t xml:space="preserve"> Für die </w:t>
+      </w:r>
+      <w:r>
+        <w:rPr>
+          <w:rFonts w:ascii="Times New Roman" w:hAnsi="Times New Roman" w:cs="Times New Roman"/>
+          <w:sz w:val="24"/>
+          <w:szCs w:val="24"/>
+        </w:rPr>
+        <w:lastRenderedPageBreak/>
+        <w:t>Quiz</w:t>
+      </w:r>
+      <w:r>
+        <w:rPr>
+          <w:rFonts w:ascii="Times New Roman" w:hAnsi="Times New Roman" w:cs="Times New Roman"/>
+          <w:sz w:val="24"/>
+          <w:szCs w:val="24"/>
+        </w:rPr>
+        <w:t>ze</w:t>
+      </w:r>
+      <w:r>
+        <w:rPr>
+          <w:rFonts w:ascii="Times New Roman" w:hAnsi="Times New Roman" w:cs="Times New Roman"/>
+          <w:sz w:val="24"/>
+          <w:szCs w:val="24"/>
+        </w:rPr>
+        <w:t xml:space="preserve"> haben die </w:t>
+      </w:r>
+      <w:r>
+        <w:rPr>
+          <w:rFonts w:ascii="Times New Roman" w:hAnsi="Times New Roman" w:cs="Times New Roman"/>
+          <w:sz w:val="24"/>
+          <w:szCs w:val="24"/>
+        </w:rPr>
+        <w:t>Studenten</w:t>
+      </w:r>
+      <w:r>
+        <w:rPr>
+          <w:rFonts w:ascii="Times New Roman" w:hAnsi="Times New Roman" w:cs="Times New Roman"/>
+          <w:sz w:val="24"/>
+          <w:szCs w:val="24"/>
+        </w:rPr>
+        <w:t xml:space="preserve"> ungefähr 6 Minuten. Die Qui</w:t>
+      </w:r>
+      <w:r>
+        <w:rPr>
+          <w:rFonts w:ascii="Times New Roman" w:hAnsi="Times New Roman" w:cs="Times New Roman"/>
+          <w:sz w:val="24"/>
+          <w:szCs w:val="24"/>
+        </w:rPr>
+        <w:t>zze</w:t>
+      </w:r>
+      <w:r>
+        <w:rPr>
+          <w:rFonts w:ascii="Times New Roman" w:hAnsi="Times New Roman" w:cs="Times New Roman"/>
+          <w:sz w:val="24"/>
+          <w:szCs w:val="24"/>
+        </w:rPr>
+        <w:t xml:space="preserve"> dienten</w:t>
+      </w:r>
+      <w:r>
+        <w:rPr>
+          <w:rFonts w:ascii="Times New Roman" w:hAnsi="Times New Roman" w:cs="Times New Roman"/>
+          <w:sz w:val="24"/>
+          <w:szCs w:val="24"/>
+        </w:rPr>
+        <w:t xml:space="preserve"> dazu</w:t>
+      </w:r>
+      <w:r>
+        <w:rPr>
+          <w:rFonts w:ascii="Times New Roman" w:hAnsi="Times New Roman" w:cs="Times New Roman"/>
+          <w:sz w:val="24"/>
+          <w:szCs w:val="24"/>
+        </w:rPr>
+        <w:t xml:space="preserve"> </w:t>
+      </w:r>
+      <w:r>
+        <w:rPr>
+          <w:rFonts w:ascii="Times New Roman" w:hAnsi="Times New Roman" w:cs="Times New Roman"/>
+          <w:sz w:val="24"/>
+          <w:szCs w:val="24"/>
+        </w:rPr>
+        <w:t>das</w:t>
+      </w:r>
+      <w:r>
+        <w:rPr>
+          <w:rFonts w:ascii="Times New Roman" w:hAnsi="Times New Roman" w:cs="Times New Roman"/>
+          <w:sz w:val="24"/>
+          <w:szCs w:val="24"/>
+        </w:rPr>
+        <w:t xml:space="preserve"> jeweilige Kapitel</w:t>
+      </w:r>
+      <w:r>
+        <w:rPr>
+          <w:rFonts w:ascii="Times New Roman" w:hAnsi="Times New Roman" w:cs="Times New Roman"/>
+          <w:sz w:val="24"/>
+          <w:szCs w:val="24"/>
+        </w:rPr>
+        <w:t xml:space="preserve"> zu verinnerlichen und eine </w:t>
+      </w:r>
+      <w:r>
+        <w:rPr>
+          <w:rFonts w:ascii="Times New Roman" w:hAnsi="Times New Roman" w:cs="Times New Roman"/>
+          <w:sz w:val="24"/>
+          <w:szCs w:val="24"/>
+        </w:rPr>
+        <w:t xml:space="preserve">Verschnaufpause </w:t>
+      </w:r>
+      <w:r>
+        <w:rPr>
+          <w:rFonts w:ascii="Times New Roman" w:hAnsi="Times New Roman" w:cs="Times New Roman"/>
+          <w:sz w:val="24"/>
+          <w:szCs w:val="24"/>
+        </w:rPr>
+        <w:t>einzulegen.</w:t>
+      </w:r>
+    </w:p>
+    <w:p>
+      <w:pPr>
+        <w:pStyle w:val="Default"/>
+        <w:numPr>
+          <w:ilvl w:val="0"/>
+          <w:numId w:val="21"/>
+        </w:numPr>
+        <w:spacing w:line="276" w:lineRule="auto"/>
+        <w:jc w:val="both"/>
+        <w:rPr>
+          <w:rFonts w:ascii="Times New Roman" w:hAnsi="Times New Roman" w:cs="Times New Roman"/>
+          <w:sz w:val="24"/>
+          <w:szCs w:val="24"/>
+        </w:rPr>
+      </w:pPr>
+      <w:r>
+        <w:rPr>
+          <w:rFonts w:ascii="Times New Roman" w:hAnsi="Times New Roman" w:cs="Times New Roman"/>
+          <w:sz w:val="24"/>
+          <w:szCs w:val="24"/>
+        </w:rPr>
+        <w:t xml:space="preserve">Bei Teil 4 habe ich die grafischen Oberflächen für </w:t>
+      </w:r>
+      <w:proofErr w:type="spellStart"/>
+      <w:r>
+        <w:rPr>
+          <w:rFonts w:ascii="Times New Roman" w:hAnsi="Times New Roman" w:cs="Times New Roman"/>
+          <w:sz w:val="24"/>
+          <w:szCs w:val="24"/>
+        </w:rPr>
+        <w:t>Git</w:t>
+      </w:r>
+      <w:proofErr w:type="spellEnd"/>
+      <w:r>
+        <w:rPr>
+          <w:rFonts w:ascii="Times New Roman" w:hAnsi="Times New Roman" w:cs="Times New Roman"/>
+          <w:sz w:val="24"/>
+          <w:szCs w:val="24"/>
+        </w:rPr>
+        <w:t xml:space="preserve"> gezeigt</w:t>
+      </w:r>
+      <w:r>
+        <w:rPr>
+          <w:rFonts w:ascii="Times New Roman" w:hAnsi="Times New Roman" w:cs="Times New Roman"/>
+          <w:sz w:val="24"/>
+          <w:szCs w:val="24"/>
+        </w:rPr>
+        <w:t>, d</w:t>
+      </w:r>
+      <w:r>
+        <w:rPr>
+          <w:rFonts w:ascii="Times New Roman" w:hAnsi="Times New Roman" w:cs="Times New Roman"/>
+          <w:sz w:val="24"/>
+          <w:szCs w:val="24"/>
+        </w:rPr>
+        <w:t xml:space="preserve">amit die </w:t>
+      </w:r>
+      <w:proofErr w:type="spellStart"/>
+      <w:r>
+        <w:rPr>
+          <w:rFonts w:ascii="Times New Roman" w:hAnsi="Times New Roman" w:cs="Times New Roman"/>
+          <w:sz w:val="24"/>
+          <w:szCs w:val="24"/>
+        </w:rPr>
+        <w:t>Git</w:t>
+      </w:r>
+      <w:proofErr w:type="spellEnd"/>
+      <w:r>
+        <w:rPr>
+          <w:rFonts w:ascii="Times New Roman" w:hAnsi="Times New Roman" w:cs="Times New Roman"/>
+          <w:sz w:val="24"/>
+          <w:szCs w:val="24"/>
+        </w:rPr>
+        <w:t xml:space="preserve"> Grundlagen</w:t>
+      </w:r>
+      <w:r>
+        <w:rPr>
+          <w:rFonts w:ascii="Times New Roman" w:hAnsi="Times New Roman" w:cs="Times New Roman"/>
+          <w:sz w:val="24"/>
+          <w:szCs w:val="24"/>
+        </w:rPr>
+        <w:t xml:space="preserve"> für die Studenten greifbarer sind. </w:t>
+      </w:r>
+    </w:p>
+    <w:p>
+      <w:pPr>
+        <w:pStyle w:val="Default"/>
+        <w:numPr>
+          <w:ilvl w:val="0"/>
+          <w:numId w:val="21"/>
+        </w:numPr>
+        <w:spacing w:line="276" w:lineRule="auto"/>
+        <w:jc w:val="both"/>
+        <w:rPr>
+          <w:rFonts w:ascii="Times New Roman" w:hAnsi="Times New Roman" w:cs="Times New Roman"/>
+          <w:sz w:val="24"/>
+          <w:szCs w:val="24"/>
+        </w:rPr>
+      </w:pPr>
+      <w:r>
+        <w:rPr>
+          <w:rFonts w:ascii="Times New Roman" w:hAnsi="Times New Roman" w:cs="Times New Roman"/>
+          <w:sz w:val="24"/>
+          <w:szCs w:val="24"/>
+        </w:rPr>
+        <w:t>Zum Schluss gab es Feedback und Kritik</w:t>
       </w:r>
     </w:p>
     <w:p>
@@ -4230,21 +4590,79 @@
           <w:sz w:val="24"/>
           <w:szCs w:val="24"/>
         </w:rPr>
-        <w:t>[Freier Text]</w:t>
-      </w:r>
-    </w:p>
-    <w:p>
-      <w:pPr>
-        <w:pStyle w:val="Titre2"/>
-        <w:spacing w:line="276" w:lineRule="auto"/>
-        <w:jc w:val="both"/>
-      </w:pPr>
-      <w:r>
-        <w:t>1.8</w:t>
-      </w:r>
-      <w:r>
-        <w:tab/>
-        <w:t>Evaluation</w:t>
+        <w:t xml:space="preserve">Die Sitzung ist ungefähr so </w:t>
+      </w:r>
+      <w:r>
+        <w:rPr>
+          <w:rFonts w:ascii="Times New Roman" w:hAnsi="Times New Roman" w:cs="Times New Roman"/>
+          <w:sz w:val="24"/>
+          <w:szCs w:val="24"/>
+        </w:rPr>
+        <w:t>abgelaufen,</w:t>
+      </w:r>
+      <w:r>
+        <w:rPr>
+          <w:rFonts w:ascii="Times New Roman" w:hAnsi="Times New Roman" w:cs="Times New Roman"/>
+          <w:sz w:val="24"/>
+          <w:szCs w:val="24"/>
+        </w:rPr>
+        <w:t xml:space="preserve"> wie ich sie mir vorgestellt habe. Jedoch gibt es ein paar Sachen, die ich beim nächsten</w:t>
+      </w:r>
+      <w:r>
+        <w:rPr>
+          <w:rFonts w:ascii="Times New Roman" w:hAnsi="Times New Roman" w:cs="Times New Roman"/>
+          <w:sz w:val="24"/>
+          <w:szCs w:val="24"/>
+        </w:rPr>
+        <w:t xml:space="preserve"> </w:t>
+      </w:r>
+      <w:r>
+        <w:rPr>
+          <w:rFonts w:ascii="Times New Roman" w:hAnsi="Times New Roman" w:cs="Times New Roman"/>
+          <w:sz w:val="24"/>
+          <w:szCs w:val="24"/>
+        </w:rPr>
+        <w:t xml:space="preserve">Mal </w:t>
+      </w:r>
+      <w:r>
+        <w:rPr>
+          <w:rFonts w:ascii="Times New Roman" w:hAnsi="Times New Roman" w:cs="Times New Roman"/>
+          <w:sz w:val="24"/>
+          <w:szCs w:val="24"/>
+        </w:rPr>
+        <w:t>mehr beachten würde</w:t>
+      </w:r>
+      <w:r>
+        <w:rPr>
+          <w:rFonts w:ascii="Times New Roman" w:hAnsi="Times New Roman" w:cs="Times New Roman"/>
+          <w:sz w:val="24"/>
+          <w:szCs w:val="24"/>
+        </w:rPr>
+        <w:t>. Ich habe sehr viel Information eingebaut und habe gedacht, ich würde</w:t>
+      </w:r>
+      <w:r>
+        <w:rPr>
+          <w:rFonts w:ascii="Times New Roman" w:hAnsi="Times New Roman" w:cs="Times New Roman"/>
+          <w:sz w:val="24"/>
+          <w:szCs w:val="24"/>
+        </w:rPr>
+        <w:t xml:space="preserve"> es</w:t>
+      </w:r>
+      <w:r>
+        <w:rPr>
+          <w:rFonts w:ascii="Times New Roman" w:hAnsi="Times New Roman" w:cs="Times New Roman"/>
+          <w:sz w:val="24"/>
+          <w:szCs w:val="24"/>
+        </w:rPr>
+        <w:t xml:space="preserve"> trotzdem schaffen, alles vorzustellen. Aus didaktischen Gründen habe ich einiges weg</w:t>
+      </w:r>
+      <w:r>
+        <w:rPr>
+          <w:rFonts w:ascii="Times New Roman" w:hAnsi="Times New Roman" w:cs="Times New Roman"/>
+          <w:sz w:val="24"/>
+          <w:szCs w:val="24"/>
+        </w:rPr>
+        <w:t xml:space="preserve">gelassen und auf Fragen verzichtet. Beim nächsten Mal würde ich auf ein paar Punkte verzichten, um mehr Zeit für Fragen zu schaffen und die Präsentation ein bisschen zu entschleunigen, denn ich habe relativ zügig vorgetragen. </w:t>
       </w:r>
     </w:p>
     <w:p>
@@ -4265,7 +4683,127 @@
           <w:sz w:val="24"/>
           <w:szCs w:val="24"/>
         </w:rPr>
-        <w:t>[Freier Text]</w:t>
+        <w:t xml:space="preserve">Um den Vortrag verstehen zu können, habe ich nicht viel vorausgesetzt. Das Projekt wurde für Anfänger konzipiert. Man soll sich den Antrag </w:t>
+      </w:r>
+      <w:r>
+        <w:rPr>
+          <w:rFonts w:ascii="Times New Roman" w:hAnsi="Times New Roman" w:cs="Times New Roman"/>
+          <w:sz w:val="24"/>
+          <w:szCs w:val="24"/>
+        </w:rPr>
+        <w:t>an</w:t>
+      </w:r>
+      <w:r>
+        <w:rPr>
+          <w:rFonts w:ascii="Times New Roman" w:hAnsi="Times New Roman" w:cs="Times New Roman"/>
+          <w:sz w:val="24"/>
+          <w:szCs w:val="24"/>
+        </w:rPr>
+        <w:t xml:space="preserve">hören und dann die Projektunterlagen selbstständig durchlesen, um das Vorgetragene zu </w:t>
+      </w:r>
+      <w:r>
+        <w:rPr>
+          <w:rFonts w:ascii="Times New Roman" w:hAnsi="Times New Roman" w:cs="Times New Roman"/>
+          <w:sz w:val="24"/>
+          <w:szCs w:val="24"/>
+        </w:rPr>
+        <w:t xml:space="preserve">verinnerlichen. </w:t>
+      </w:r>
+      <w:r>
+        <w:rPr>
+          <w:rFonts w:ascii="Times New Roman" w:hAnsi="Times New Roman" w:cs="Times New Roman"/>
+          <w:sz w:val="24"/>
+          <w:szCs w:val="24"/>
+        </w:rPr>
+        <w:t>Gelernt habe ich</w:t>
+      </w:r>
+      <w:r>
+        <w:rPr>
+          <w:rFonts w:ascii="Times New Roman" w:hAnsi="Times New Roman" w:cs="Times New Roman"/>
+          <w:sz w:val="24"/>
+          <w:szCs w:val="24"/>
+        </w:rPr>
+        <w:t xml:space="preserve"> auf jeden Fall</w:t>
+      </w:r>
+      <w:r>
+        <w:rPr>
+          <w:rFonts w:ascii="Times New Roman" w:hAnsi="Times New Roman" w:cs="Times New Roman"/>
+          <w:sz w:val="24"/>
+          <w:szCs w:val="24"/>
+        </w:rPr>
+        <w:t xml:space="preserve">, dass ich mehr auf die unterschiedlichen Wissensstände </w:t>
+      </w:r>
+      <w:r>
+        <w:rPr>
+          <w:rFonts w:ascii="Times New Roman" w:hAnsi="Times New Roman" w:cs="Times New Roman"/>
+          <w:sz w:val="24"/>
+          <w:szCs w:val="24"/>
+        </w:rPr>
+        <w:t>der Studierenden während der Präsentation ein</w:t>
+      </w:r>
+      <w:r>
+        <w:rPr>
+          <w:rFonts w:ascii="Times New Roman" w:hAnsi="Times New Roman" w:cs="Times New Roman"/>
+          <w:sz w:val="24"/>
+          <w:szCs w:val="24"/>
+        </w:rPr>
+        <w:t>gehen soll</w:t>
+      </w:r>
+      <w:r>
+        <w:rPr>
+          <w:rFonts w:ascii="Times New Roman" w:hAnsi="Times New Roman" w:cs="Times New Roman"/>
+          <w:sz w:val="24"/>
+          <w:szCs w:val="24"/>
+        </w:rPr>
+        <w:t>te</w:t>
+      </w:r>
+      <w:r>
+        <w:rPr>
+          <w:rFonts w:ascii="Times New Roman" w:hAnsi="Times New Roman" w:cs="Times New Roman"/>
+          <w:sz w:val="24"/>
+          <w:szCs w:val="24"/>
+        </w:rPr>
+        <w:t xml:space="preserve">. </w:t>
+      </w:r>
+      <w:r>
+        <w:rPr>
+          <w:rFonts w:ascii="Times New Roman" w:hAnsi="Times New Roman" w:cs="Times New Roman"/>
+          <w:sz w:val="24"/>
+          <w:szCs w:val="24"/>
+        </w:rPr>
+        <w:t xml:space="preserve">Es ging zum Teil nicht nur um </w:t>
+      </w:r>
+      <w:proofErr w:type="spellStart"/>
+      <w:r>
+        <w:rPr>
+          <w:rFonts w:ascii="Times New Roman" w:hAnsi="Times New Roman" w:cs="Times New Roman"/>
+          <w:sz w:val="24"/>
+          <w:szCs w:val="24"/>
+        </w:rPr>
+        <w:t>Git</w:t>
+      </w:r>
+      <w:proofErr w:type="spellEnd"/>
+      <w:r>
+        <w:rPr>
+          <w:rFonts w:ascii="Times New Roman" w:hAnsi="Times New Roman" w:cs="Times New Roman"/>
+          <w:sz w:val="24"/>
+          <w:szCs w:val="24"/>
+        </w:rPr>
+        <w:t>, sondern auch um Bash, womit die Studenten auch nicht so vertraut waren. Beim Vortragen hätte ich das genauer erklären müssen.</w:t>
+      </w:r>
+    </w:p>
+    <w:p>
+      <w:pPr>
+        <w:pStyle w:val="Titre2"/>
+        <w:spacing w:line="276" w:lineRule="auto"/>
+        <w:jc w:val="both"/>
+      </w:pPr>
+      <w:r>
+        <w:t>1.8</w:t>
+      </w:r>
+      <w:r>
+        <w:tab/>
+        <w:t>Evaluation</w:t>
       </w:r>
     </w:p>
     <w:p>
@@ -4283,13 +4821,136 @@
       <w:r>
         <w:rPr>
           <w:rFonts w:ascii="Times New Roman" w:hAnsi="Times New Roman" w:cs="Times New Roman"/>
-          <w:b/>
-          <w:color w:val="8DAE0E"/>
-          <w:sz w:val="24"/>
-          <w:szCs w:val="24"/>
-        </w:rPr>
-        <w:t xml:space="preserve"> </w:t>
-      </w:r>
+          <w:sz w:val="24"/>
+          <w:szCs w:val="24"/>
+        </w:rPr>
+        <w:t xml:space="preserve">Das Unterrichtsprojekt ist insgesamt </w:t>
+      </w:r>
+      <w:r>
+        <w:rPr>
+          <w:rFonts w:ascii="Times New Roman" w:hAnsi="Times New Roman" w:cs="Times New Roman"/>
+          <w:sz w:val="24"/>
+          <w:szCs w:val="24"/>
+        </w:rPr>
+        <w:t>gut</w:t>
+      </w:r>
+      <w:r>
+        <w:rPr>
+          <w:rFonts w:ascii="Times New Roman" w:hAnsi="Times New Roman" w:cs="Times New Roman"/>
+          <w:sz w:val="24"/>
+          <w:szCs w:val="24"/>
+        </w:rPr>
+        <w:t xml:space="preserve"> ausgefallen.</w:t>
+      </w:r>
+      <w:r>
+        <w:rPr>
+          <w:rFonts w:ascii="Times New Roman" w:hAnsi="Times New Roman" w:cs="Times New Roman"/>
+          <w:sz w:val="24"/>
+          <w:szCs w:val="24"/>
+        </w:rPr>
+        <w:t xml:space="preserve"> Von den Studenten und der Kursleiterin wurde allerdings gesagt, dass ich ein bisschen zu schnell und der Sachverhalt</w:t>
+      </w:r>
+      <w:r>
+        <w:rPr>
+          <w:rFonts w:ascii="Times New Roman" w:hAnsi="Times New Roman" w:cs="Times New Roman"/>
+          <w:sz w:val="24"/>
+          <w:szCs w:val="24"/>
+        </w:rPr>
+        <w:t xml:space="preserve"> zum Teil</w:t>
+      </w:r>
+      <w:r>
+        <w:rPr>
+          <w:rFonts w:ascii="Times New Roman" w:hAnsi="Times New Roman" w:cs="Times New Roman"/>
+          <w:sz w:val="24"/>
+          <w:szCs w:val="24"/>
+        </w:rPr>
+        <w:t xml:space="preserve"> relativ komplex war. Mein Ziel war es, allen Anwesenden einen Einblick in die Softwareversionierung zu bieten. Dieses Ziel habe ich aus meiner und der Sicht</w:t>
+      </w:r>
+      <w:r>
+        <w:rPr>
+          <w:rFonts w:ascii="Times New Roman" w:hAnsi="Times New Roman" w:cs="Times New Roman"/>
+          <w:sz w:val="24"/>
+          <w:szCs w:val="24"/>
+        </w:rPr>
+        <w:t xml:space="preserve"> der Studierenden sowie </w:t>
+      </w:r>
+      <w:r>
+        <w:rPr>
+          <w:rFonts w:ascii="Times New Roman" w:hAnsi="Times New Roman" w:cs="Times New Roman"/>
+          <w:sz w:val="24"/>
+          <w:szCs w:val="24"/>
+        </w:rPr>
+        <w:t xml:space="preserve">die der </w:t>
+      </w:r>
+      <w:r>
+        <w:rPr>
+          <w:rFonts w:ascii="Times New Roman" w:hAnsi="Times New Roman" w:cs="Times New Roman"/>
+          <w:sz w:val="24"/>
+          <w:szCs w:val="24"/>
+        </w:rPr>
+        <w:t>Kursleiterin</w:t>
+      </w:r>
+      <w:r>
+        <w:rPr>
+          <w:rFonts w:ascii="Times New Roman" w:hAnsi="Times New Roman" w:cs="Times New Roman"/>
+          <w:sz w:val="24"/>
+          <w:szCs w:val="24"/>
+        </w:rPr>
+        <w:t xml:space="preserve"> erreicht. Meine Vortragsart wurde auch für gut befunden, da ich humorvoll und mit sinnvollen Gesten Konzepte und Schaubilder erklärt habe. Abschließend wurde gesagt, beim nächsten</w:t>
+      </w:r>
+      <w:r>
+        <w:rPr>
+          <w:rFonts w:ascii="Times New Roman" w:hAnsi="Times New Roman" w:cs="Times New Roman"/>
+          <w:sz w:val="24"/>
+          <w:szCs w:val="24"/>
+        </w:rPr>
+        <w:t xml:space="preserve"> Mal</w:t>
+      </w:r>
+      <w:r>
+        <w:rPr>
+          <w:rFonts w:ascii="Times New Roman" w:hAnsi="Times New Roman" w:cs="Times New Roman"/>
+          <w:sz w:val="24"/>
+          <w:szCs w:val="24"/>
+        </w:rPr>
+        <w:t xml:space="preserve"> soll</w:t>
+      </w:r>
+      <w:r>
+        <w:rPr>
+          <w:rFonts w:ascii="Times New Roman" w:hAnsi="Times New Roman" w:cs="Times New Roman"/>
+          <w:sz w:val="24"/>
+          <w:szCs w:val="24"/>
+        </w:rPr>
+        <w:t>te</w:t>
+      </w:r>
+      <w:r>
+        <w:rPr>
+          <w:rFonts w:ascii="Times New Roman" w:hAnsi="Times New Roman" w:cs="Times New Roman"/>
+          <w:sz w:val="24"/>
+          <w:szCs w:val="24"/>
+        </w:rPr>
+        <w:t xml:space="preserve"> ich mehr Zeit für Fragen und Besprechungen lassen</w:t>
+      </w:r>
+      <w:r>
+        <w:rPr>
+          <w:rFonts w:ascii="Times New Roman" w:hAnsi="Times New Roman" w:cs="Times New Roman"/>
+          <w:sz w:val="24"/>
+          <w:szCs w:val="24"/>
+        </w:rPr>
+        <w:t>.</w:t>
+      </w:r>
+    </w:p>
+    <w:p>
+      <w:pPr>
+        <w:pStyle w:val="Default"/>
+        <w:spacing w:after="120" w:line="276" w:lineRule="auto"/>
+        <w:ind w:left="709"/>
+        <w:jc w:val="both"/>
+        <w:rPr>
+          <w:rFonts w:ascii="Times New Roman" w:hAnsi="Times New Roman" w:cs="Times New Roman"/>
+          <w:sz w:val="24"/>
+          <w:szCs w:val="24"/>
+        </w:rPr>
+      </w:pPr>
     </w:p>
     <w:sectPr>
       <w:pgSz w:w="12240" w:h="15840"/>
@@ -6340,6 +7001,119 @@
     </w:lvl>
   </w:abstractNum>
   <w:abstractNum w:abstractNumId="15" w15:restartNumberingAfterBreak="0">
+    <w:nsid w:val="6CB52D6C"/>
+    <w:multiLevelType w:val="hybridMultilevel"/>
+    <w:tmpl w:val="6C043422"/>
+    <w:lvl w:ilvl="0" w:tplc="040C0001">
+      <w:start w:val="1"/>
+      <w:numFmt w:val="bullet"/>
+      <w:lvlText w:val=""/>
+      <w:lvlJc w:val="left"/>
+      <w:pPr>
+        <w:ind w:left="1428" w:hanging="360"/>
+      </w:pPr>
+      <w:rPr>
+        <w:rFonts w:ascii="Symbol" w:hAnsi="Symbol" w:hint="default"/>
+      </w:rPr>
+    </w:lvl>
+    <w:lvl w:ilvl="1" w:tplc="040C0003" w:tentative="1">
+      <w:start w:val="1"/>
+      <w:numFmt w:val="bullet"/>
+      <w:lvlText w:val="o"/>
+      <w:lvlJc w:val="left"/>
+      <w:pPr>
+        <w:ind w:left="2148" w:hanging="360"/>
+      </w:pPr>
+      <w:rPr>
+        <w:rFonts w:ascii="Courier New" w:hAnsi="Courier New" w:cs="Courier New" w:hint="default"/>
+      </w:rPr>
+    </w:lvl>
+    <w:lvl w:ilvl="2" w:tplc="040C0005" w:tentative="1">
+      <w:start w:val="1"/>
+      <w:numFmt w:val="bullet"/>
+      <w:lvlText w:val=""/>
+      <w:lvlJc w:val="left"/>
+      <w:pPr>
+        <w:ind w:left="2868" w:hanging="360"/>
+      </w:pPr>
+      <w:rPr>
+        <w:rFonts w:ascii="Wingdings" w:hAnsi="Wingdings" w:hint="default"/>
+      </w:rPr>
+    </w:lvl>
+    <w:lvl w:ilvl="3" w:tplc="040C0001" w:tentative="1">
+      <w:start w:val="1"/>
+      <w:numFmt w:val="bullet"/>
+      <w:lvlText w:val=""/>
+      <w:lvlJc w:val="left"/>
+      <w:pPr>
+        <w:ind w:left="3588" w:hanging="360"/>
+      </w:pPr>
+      <w:rPr>
+        <w:rFonts w:ascii="Symbol" w:hAnsi="Symbol" w:hint="default"/>
+      </w:rPr>
+    </w:lvl>
+    <w:lvl w:ilvl="4" w:tplc="040C0003" w:tentative="1">
+      <w:start w:val="1"/>
+      <w:numFmt w:val="bullet"/>
+      <w:lvlText w:val="o"/>
+      <w:lvlJc w:val="left"/>
+      <w:pPr>
+        <w:ind w:left="4308" w:hanging="360"/>
+      </w:pPr>
+      <w:rPr>
+        <w:rFonts w:ascii="Courier New" w:hAnsi="Courier New" w:cs="Courier New" w:hint="default"/>
+      </w:rPr>
+    </w:lvl>
+    <w:lvl w:ilvl="5" w:tplc="040C0005" w:tentative="1">
+      <w:start w:val="1"/>
+      <w:numFmt w:val="bullet"/>
+      <w:lvlText w:val=""/>
+      <w:lvlJc w:val="left"/>
+      <w:pPr>
+        <w:ind w:left="5028" w:hanging="360"/>
+      </w:pPr>
+      <w:rPr>
+        <w:rFonts w:ascii="Wingdings" w:hAnsi="Wingdings" w:hint="default"/>
+      </w:rPr>
+    </w:lvl>
+    <w:lvl w:ilvl="6" w:tplc="040C0001" w:tentative="1">
+      <w:start w:val="1"/>
+      <w:numFmt w:val="bullet"/>
+      <w:lvlText w:val=""/>
+      <w:lvlJc w:val="left"/>
+      <w:pPr>
+        <w:ind w:left="5748" w:hanging="360"/>
+      </w:pPr>
+      <w:rPr>
+        <w:rFonts w:ascii="Symbol" w:hAnsi="Symbol" w:hint="default"/>
+      </w:rPr>
+    </w:lvl>
+    <w:lvl w:ilvl="7" w:tplc="040C0003" w:tentative="1">
+      <w:start w:val="1"/>
+      <w:numFmt w:val="bullet"/>
+      <w:lvlText w:val="o"/>
+      <w:lvlJc w:val="left"/>
+      <w:pPr>
+        <w:ind w:left="6468" w:hanging="360"/>
+      </w:pPr>
+      <w:rPr>
+        <w:rFonts w:ascii="Courier New" w:hAnsi="Courier New" w:cs="Courier New" w:hint="default"/>
+      </w:rPr>
+    </w:lvl>
+    <w:lvl w:ilvl="8" w:tplc="040C0005" w:tentative="1">
+      <w:start w:val="1"/>
+      <w:numFmt w:val="bullet"/>
+      <w:lvlText w:val=""/>
+      <w:lvlJc w:val="left"/>
+      <w:pPr>
+        <w:ind w:left="7188" w:hanging="360"/>
+      </w:pPr>
+      <w:rPr>
+        <w:rFonts w:ascii="Wingdings" w:hAnsi="Wingdings" w:hint="default"/>
+      </w:rPr>
+    </w:lvl>
+  </w:abstractNum>
+  <w:abstractNum w:abstractNumId="16" w15:restartNumberingAfterBreak="0">
     <w:nsid w:val="6CBB1DA3"/>
     <w:multiLevelType w:val="multilevel"/>
     <w:tmpl w:val="73FCF6E2"/>
@@ -6488,7 +7262,7 @@
       </w:rPr>
     </w:lvl>
   </w:abstractNum>
-  <w:abstractNum w:abstractNumId="16" w15:restartNumberingAfterBreak="0">
+  <w:abstractNum w:abstractNumId="17" w15:restartNumberingAfterBreak="0">
     <w:nsid w:val="6ED07F15"/>
     <w:multiLevelType w:val="multilevel"/>
     <w:tmpl w:val="57D87C00"/>
@@ -6637,7 +7411,7 @@
       </w:rPr>
     </w:lvl>
   </w:abstractNum>
-  <w:abstractNum w:abstractNumId="17" w15:restartNumberingAfterBreak="0">
+  <w:abstractNum w:abstractNumId="18" w15:restartNumberingAfterBreak="0">
     <w:nsid w:val="78982874"/>
     <w:multiLevelType w:val="multilevel"/>
     <w:tmpl w:val="452E6F3C"/>
@@ -6786,7 +7560,7 @@
       </w:rPr>
     </w:lvl>
   </w:abstractNum>
-  <w:abstractNum w:abstractNumId="18" w15:restartNumberingAfterBreak="0">
+  <w:abstractNum w:abstractNumId="19" w15:restartNumberingAfterBreak="0">
     <w:nsid w:val="7C5C23CB"/>
     <w:multiLevelType w:val="multilevel"/>
     <w:tmpl w:val="C16868B4"/>
@@ -6935,7 +7709,7 @@
       </w:rPr>
     </w:lvl>
   </w:abstractNum>
-  <w:abstractNum w:abstractNumId="19" w15:restartNumberingAfterBreak="0">
+  <w:abstractNum w:abstractNumId="20" w15:restartNumberingAfterBreak="0">
     <w:nsid w:val="7DB13FC4"/>
     <w:multiLevelType w:val="multilevel"/>
     <w:tmpl w:val="1D5A45BE"/>
@@ -7103,7 +7877,7 @@
     <w:abstractNumId w:val="2"/>
   </w:num>
   <w:num w:numId="7" w16cid:durableId="1456829793">
-    <w:abstractNumId w:val="17"/>
+    <w:abstractNumId w:val="18"/>
   </w:num>
   <w:num w:numId="8" w16cid:durableId="1201744208">
     <w:abstractNumId w:val="11"/>
@@ -7115,16 +7889,16 @@
     <w:abstractNumId w:val="10"/>
   </w:num>
   <w:num w:numId="11" w16cid:durableId="1414474557">
-    <w:abstractNumId w:val="16"/>
+    <w:abstractNumId w:val="17"/>
   </w:num>
   <w:num w:numId="12" w16cid:durableId="1995375630">
-    <w:abstractNumId w:val="19"/>
+    <w:abstractNumId w:val="20"/>
   </w:num>
   <w:num w:numId="13" w16cid:durableId="256403518">
     <w:abstractNumId w:val="7"/>
   </w:num>
   <w:num w:numId="14" w16cid:durableId="1708066222">
-    <w:abstractNumId w:val="15"/>
+    <w:abstractNumId w:val="16"/>
   </w:num>
   <w:num w:numId="15" w16cid:durableId="2139179101">
     <w:abstractNumId w:val="14"/>
@@ -7133,7 +7907,7 @@
     <w:abstractNumId w:val="9"/>
   </w:num>
   <w:num w:numId="17" w16cid:durableId="246114617">
-    <w:abstractNumId w:val="18"/>
+    <w:abstractNumId w:val="19"/>
   </w:num>
   <w:num w:numId="18" w16cid:durableId="192693203">
     <w:abstractNumId w:val="3"/>
@@ -7143,6 +7917,9 @@
   </w:num>
   <w:num w:numId="20" w16cid:durableId="1967855966">
     <w:abstractNumId w:val="12"/>
+  </w:num>
+  <w:num w:numId="21" w16cid:durableId="1654796884">
+    <w:abstractNumId w:val="15"/>
   </w:num>
 </w:numbering>
 </file>

</xml_diff>